<commit_message>
Added Note of todays conversation with client
</commit_message>
<xml_diff>
--- a/Documents/Report.docx
+++ b/Documents/Report.docx
@@ -44,6 +44,7 @@
           <w:szCs w:val="72"/>
         </w:rPr>
       </w:pPr>
+      <w:proofErr w:type="spellStart"/>
       <w:r>
         <w:rPr>
           <w:sz w:val="56"/>
@@ -51,6 +52,7 @@
         </w:rPr>
         <w:t>Prodigium</w:t>
       </w:r>
+      <w:proofErr w:type="spellEnd"/>
     </w:p>
     <w:p>
       <w:pPr>
@@ -255,7 +257,23 @@
           <w:sz w:val="28"/>
           <w:szCs w:val="28"/>
         </w:rPr>
-        <w:t xml:space="preserve"> Repository.</w:t>
+        <w:t xml:space="preserve"> </w:t>
+      </w:r>
+      <w:proofErr w:type="spellStart"/>
+      <w:r>
+        <w:rPr>
+          <w:sz w:val="28"/>
+          <w:szCs w:val="28"/>
+        </w:rPr>
+        <w:t>Repository</w:t>
+      </w:r>
+      <w:proofErr w:type="spellEnd"/>
+      <w:r>
+        <w:rPr>
+          <w:sz w:val="28"/>
+          <w:szCs w:val="28"/>
+        </w:rPr>
+        <w:t>.</w:t>
       </w:r>
     </w:p>
     <w:p>
@@ -275,7 +293,23 @@
           <w:sz w:val="28"/>
           <w:szCs w:val="28"/>
         </w:rPr>
-        <w:t>Voeg models toe van de</w:t>
+        <w:t xml:space="preserve">Voeg </w:t>
+      </w:r>
+      <w:proofErr w:type="spellStart"/>
+      <w:r>
+        <w:rPr>
+          <w:sz w:val="28"/>
+          <w:szCs w:val="28"/>
+        </w:rPr>
+        <w:t>models</w:t>
+      </w:r>
+      <w:proofErr w:type="spellEnd"/>
+      <w:r>
+        <w:rPr>
+          <w:sz w:val="28"/>
+          <w:szCs w:val="28"/>
+        </w:rPr>
+        <w:t xml:space="preserve"> toe van de</w:t>
       </w:r>
       <w:r>
         <w:rPr>
@@ -359,7 +393,23 @@
           <w:sz w:val="28"/>
           <w:szCs w:val="28"/>
         </w:rPr>
-        <w:t xml:space="preserve"> player </w:t>
+        <w:t xml:space="preserve"> </w:t>
+      </w:r>
+      <w:proofErr w:type="spellStart"/>
+      <w:r>
+        <w:rPr>
+          <w:sz w:val="28"/>
+          <w:szCs w:val="28"/>
+        </w:rPr>
+        <w:t>player</w:t>
+      </w:r>
+      <w:proofErr w:type="spellEnd"/>
+      <w:r>
+        <w:rPr>
+          <w:sz w:val="28"/>
+          <w:szCs w:val="28"/>
+        </w:rPr>
+        <w:t xml:space="preserve"> </w:t>
       </w:r>
       <w:r>
         <w:rPr>
@@ -393,7 +443,23 @@
           <w:sz w:val="28"/>
           <w:szCs w:val="28"/>
         </w:rPr>
-        <w:t xml:space="preserve"> player </w:t>
+        <w:t xml:space="preserve"> </w:t>
+      </w:r>
+      <w:proofErr w:type="spellStart"/>
+      <w:r>
+        <w:rPr>
+          <w:sz w:val="28"/>
+          <w:szCs w:val="28"/>
+        </w:rPr>
+        <w:t>player</w:t>
+      </w:r>
+      <w:proofErr w:type="spellEnd"/>
+      <w:r>
+        <w:rPr>
+          <w:sz w:val="28"/>
+          <w:szCs w:val="28"/>
+        </w:rPr>
+        <w:t xml:space="preserve"> </w:t>
       </w:r>
       <w:r>
         <w:rPr>
@@ -434,7 +500,39 @@
           <w:sz w:val="28"/>
           <w:szCs w:val="28"/>
         </w:rPr>
-        <w:t xml:space="preserve"> player health &amp; death.</w:t>
+        <w:t xml:space="preserve"> </w:t>
+      </w:r>
+      <w:proofErr w:type="spellStart"/>
+      <w:r>
+        <w:rPr>
+          <w:sz w:val="28"/>
+          <w:szCs w:val="28"/>
+        </w:rPr>
+        <w:t>player</w:t>
+      </w:r>
+      <w:proofErr w:type="spellEnd"/>
+      <w:r>
+        <w:rPr>
+          <w:sz w:val="28"/>
+          <w:szCs w:val="28"/>
+        </w:rPr>
+        <w:t xml:space="preserve"> health &amp; </w:t>
+      </w:r>
+      <w:proofErr w:type="spellStart"/>
+      <w:r>
+        <w:rPr>
+          <w:sz w:val="28"/>
+          <w:szCs w:val="28"/>
+        </w:rPr>
+        <w:t>death</w:t>
+      </w:r>
+      <w:proofErr w:type="spellEnd"/>
+      <w:r>
+        <w:rPr>
+          <w:sz w:val="28"/>
+          <w:szCs w:val="28"/>
+        </w:rPr>
+        <w:t>.</w:t>
       </w:r>
     </w:p>
     <w:p>
@@ -454,7 +552,23 @@
           <w:sz w:val="28"/>
           <w:szCs w:val="28"/>
         </w:rPr>
-        <w:t>voeg Player Animatie</w:t>
+        <w:t xml:space="preserve">voeg </w:t>
+      </w:r>
+      <w:proofErr w:type="spellStart"/>
+      <w:r>
+        <w:rPr>
+          <w:sz w:val="28"/>
+          <w:szCs w:val="28"/>
+        </w:rPr>
+        <w:t>Player</w:t>
+      </w:r>
+      <w:proofErr w:type="spellEnd"/>
+      <w:r>
+        <w:rPr>
+          <w:sz w:val="28"/>
+          <w:szCs w:val="28"/>
+        </w:rPr>
+        <w:t xml:space="preserve"> Animatie</w:t>
       </w:r>
       <w:r>
         <w:rPr>
@@ -546,6 +660,7 @@
         </w:rPr>
         <w:t xml:space="preserve"> </w:t>
       </w:r>
+      <w:proofErr w:type="spellStart"/>
       <w:r>
         <w:rPr>
           <w:sz w:val="28"/>
@@ -553,6 +668,7 @@
         </w:rPr>
         <w:t>Overworld</w:t>
       </w:r>
+      <w:proofErr w:type="spellEnd"/>
       <w:r>
         <w:rPr>
           <w:sz w:val="28"/>
@@ -674,8 +790,17 @@
           <w:sz w:val="28"/>
           <w:szCs w:val="28"/>
         </w:rPr>
-        <w:t>3 levels/dungeons</w:t>
-      </w:r>
+        <w:t>3 levels/</w:t>
+      </w:r>
+      <w:proofErr w:type="spellStart"/>
+      <w:r>
+        <w:rPr>
+          <w:sz w:val="28"/>
+          <w:szCs w:val="28"/>
+        </w:rPr>
+        <w:t>dungeons</w:t>
+      </w:r>
+      <w:proofErr w:type="spellEnd"/>
     </w:p>
     <w:p>
       <w:pPr>
@@ -867,6 +992,7 @@
         </w:rPr>
         <w:t xml:space="preserve">Voeg </w:t>
       </w:r>
+      <w:proofErr w:type="spellStart"/>
       <w:r>
         <w:rPr>
           <w:sz w:val="28"/>
@@ -874,6 +1000,7 @@
         </w:rPr>
         <w:t>Collectibles</w:t>
       </w:r>
+      <w:proofErr w:type="spellEnd"/>
       <w:r>
         <w:rPr>
           <w:sz w:val="28"/>
@@ -976,7 +1103,23 @@
           <w:sz w:val="28"/>
           <w:szCs w:val="28"/>
         </w:rPr>
-        <w:t>Voeg main menu toe</w:t>
+        <w:t xml:space="preserve">Voeg </w:t>
+      </w:r>
+      <w:proofErr w:type="spellStart"/>
+      <w:r>
+        <w:rPr>
+          <w:sz w:val="28"/>
+          <w:szCs w:val="28"/>
+        </w:rPr>
+        <w:t>main</w:t>
+      </w:r>
+      <w:proofErr w:type="spellEnd"/>
+      <w:r>
+        <w:rPr>
+          <w:sz w:val="28"/>
+          <w:szCs w:val="28"/>
+        </w:rPr>
+        <w:t xml:space="preserve"> menu toe</w:t>
       </w:r>
     </w:p>
     <w:p>
@@ -1151,8 +1294,6 @@
         </w:rPr>
         <w:t>Geluiden toevoegen.</w:t>
       </w:r>
-      <w:bookmarkStart w:id="0" w:name="_GoBack"/>
-      <w:bookmarkEnd w:id="0"/>
     </w:p>
     <w:p>
       <w:pPr>
@@ -1549,6 +1690,7 @@
           <w:szCs w:val="56"/>
         </w:rPr>
       </w:pPr>
+      <w:proofErr w:type="spellStart"/>
       <w:r>
         <w:rPr>
           <w:sz w:val="56"/>
@@ -1556,6 +1698,7 @@
         </w:rPr>
         <w:t>Prodigium</w:t>
       </w:r>
+      <w:proofErr w:type="spellEnd"/>
     </w:p>
     <w:p>
       <w:pPr>
@@ -1857,10 +2000,18 @@
             <w:pPr>
               <w:rPr>
                 <w:b w:val="0"/>
-                <w:sz w:val="28"/>
-                <w:szCs w:val="72"/>
+                <w:sz w:val="24"/>
+                <w:szCs w:val="24"/>
               </w:rPr>
             </w:pPr>
+            <w:r>
+              <w:rPr>
+                <w:b w:val="0"/>
+                <w:sz w:val="24"/>
+                <w:szCs w:val="24"/>
+              </w:rPr>
+              <w:t>René</w:t>
+            </w:r>
           </w:p>
         </w:tc>
         <w:tc>
@@ -1871,10 +2022,33 @@
             <w:pPr>
               <w:cnfStyle w:val="000000100000" w:firstRow="0" w:lastRow="0" w:firstColumn="0" w:lastColumn="0" w:oddVBand="0" w:evenVBand="0" w:oddHBand="1" w:evenHBand="0" w:firstRowFirstColumn="0" w:firstRowLastColumn="0" w:lastRowFirstColumn="0" w:lastRowLastColumn="0"/>
               <w:rPr>
-                <w:sz w:val="28"/>
-                <w:szCs w:val="72"/>
+                <w:sz w:val="24"/>
+                <w:szCs w:val="24"/>
               </w:rPr>
             </w:pPr>
+            <w:r>
+              <w:rPr>
+                <w:sz w:val="24"/>
+                <w:szCs w:val="24"/>
+              </w:rPr>
+              <w:t xml:space="preserve">Testplan, </w:t>
+            </w:r>
+            <w:proofErr w:type="spellStart"/>
+            <w:r>
+              <w:rPr>
+                <w:sz w:val="24"/>
+                <w:szCs w:val="24"/>
+              </w:rPr>
+              <w:t>testform</w:t>
+            </w:r>
+            <w:proofErr w:type="spellEnd"/>
+            <w:r>
+              <w:rPr>
+                <w:sz w:val="24"/>
+                <w:szCs w:val="24"/>
+              </w:rPr>
+              <w:t xml:space="preserve"> en progressie van game presenteren</w:t>
+            </w:r>
           </w:p>
         </w:tc>
         <w:tc>
@@ -1885,10 +2059,17 @@
             <w:pPr>
               <w:cnfStyle w:val="000000100000" w:firstRow="0" w:lastRow="0" w:firstColumn="0" w:lastColumn="0" w:oddVBand="0" w:evenVBand="0" w:oddHBand="1" w:evenHBand="0" w:firstRowFirstColumn="0" w:firstRowLastColumn="0" w:lastRowFirstColumn="0" w:lastRowLastColumn="0"/>
               <w:rPr>
-                <w:sz w:val="28"/>
-                <w:szCs w:val="72"/>
+                <w:sz w:val="24"/>
+                <w:szCs w:val="24"/>
               </w:rPr>
             </w:pPr>
+            <w:r>
+              <w:rPr>
+                <w:sz w:val="24"/>
+                <w:szCs w:val="24"/>
+              </w:rPr>
+              <w:t>Friesland College</w:t>
+            </w:r>
           </w:p>
         </w:tc>
         <w:tc>
@@ -1899,10 +2080,17 @@
             <w:pPr>
               <w:cnfStyle w:val="000000100000" w:firstRow="0" w:lastRow="0" w:firstColumn="0" w:lastColumn="0" w:oddVBand="0" w:evenVBand="0" w:oddHBand="1" w:evenHBand="0" w:firstRowFirstColumn="0" w:firstRowLastColumn="0" w:lastRowFirstColumn="0" w:lastRowLastColumn="0"/>
               <w:rPr>
-                <w:sz w:val="28"/>
-                <w:szCs w:val="72"/>
+                <w:sz w:val="24"/>
+                <w:szCs w:val="24"/>
               </w:rPr>
             </w:pPr>
+            <w:r>
+              <w:rPr>
+                <w:sz w:val="24"/>
+                <w:szCs w:val="24"/>
+              </w:rPr>
+              <w:t>14 maart 2019 om 14:10</w:t>
+            </w:r>
           </w:p>
         </w:tc>
       </w:tr>
@@ -1972,6 +2160,8 @@
           <w:szCs w:val="72"/>
         </w:rPr>
       </w:pPr>
+      <w:bookmarkStart w:id="0" w:name="_GoBack"/>
+      <w:bookmarkEnd w:id="0"/>
     </w:p>
     <w:sectPr>
       <w:pgSz w:w="11906" w:h="16838"/>

</xml_diff>